<commit_message>
modified:   Spoilage Risk Calculation Methodology.docx 	deleted:    ~$oilage Risk Calculation Methodology.docx
</commit_message>
<xml_diff>
--- a/Spoilage Risk Calculation Methodology.docx
+++ b/Spoilage Risk Calculation Methodology.docx
@@ -3925,7 +3925,7 @@
           </mc:Choice>
           <mc:Fallback>
             <w:pict>
-              <v:rect w14:anchorId="5A942BA1" id="Rectangle 1" o:spid="_x0000_s1026" style="position:absolute;margin-left:195.8pt;margin-top:19.7pt;width:95.25pt;height:21.7pt;z-index:-251657216;visibility:visible;mso-wrap-style:square;mso-wrap-distance-left:9pt;mso-wrap-distance-top:0;mso-wrap-distance-right:9pt;mso-wrap-distance-bottom:0;mso-position-horizontal:absolute;mso-position-horizontal-relative:text;mso-position-vertical:absolute;mso-position-vertical-relative:text;v-text-anchor:middle" o:gfxdata="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" fillcolor="white [3212]" strokecolor="#09101d [484]" strokeweight="1pt"/>
+              <v:rect w14:anchorId="4D634DDB" id="Rectangle 1" o:spid="_x0000_s1026" style="position:absolute;margin-left:195.8pt;margin-top:19.7pt;width:95.25pt;height:21.7pt;z-index:-251657216;visibility:visible;mso-wrap-style:square;mso-wrap-distance-left:9pt;mso-wrap-distance-top:0;mso-wrap-distance-right:9pt;mso-wrap-distance-bottom:0;mso-position-horizontal:absolute;mso-position-horizontal-relative:text;mso-position-vertical:absolute;mso-position-vertical-relative:text;v-text-anchor:middle" o:gfxdata="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" fillcolor="white [3212]" strokecolor="#09101d [484]" strokeweight="1pt"/>
             </w:pict>
           </mc:Fallback>
         </mc:AlternateContent>
@@ -4605,23 +4605,6 @@
           <w:szCs w:val="24"/>
         </w:rPr>
         <w:t>: The coefficients reflect that in Indian agricultural contexts, upgrading from poor to average packaging is often more feasible and impactful than moving from average to premium packaging.</w:t>
-      </w:r>
-    </w:p>
-    <w:p>
-      <w:pPr>
-        <w:rPr>
-          <w:rFonts w:ascii="Times New Roman" w:hAnsi="Times New Roman" w:cs="Times New Roman"/>
-          <w:sz w:val="24"/>
-          <w:szCs w:val="24"/>
-        </w:rPr>
-      </w:pPr>
-      <w:r>
-        <w:rPr>
-          <w:rFonts w:ascii="Times New Roman" w:hAnsi="Times New Roman" w:cs="Times New Roman"/>
-          <w:sz w:val="24"/>
-          <w:szCs w:val="24"/>
-        </w:rPr>
-        <w:t>These coefficients ultimately represent a balance between theoretical modelling and practical application in Indian agricultural supply chains, where packaging quality varies significantly and plays a crucial role in food preservation, especially during transport and storage.</w:t>
       </w:r>
     </w:p>
     <w:p>
@@ -4638,6 +4621,14 @@
           <w:docGrid w:linePitch="360"/>
         </w:sectPr>
       </w:pPr>
+      <w:r>
+        <w:rPr>
+          <w:rFonts w:ascii="Times New Roman" w:hAnsi="Times New Roman" w:cs="Times New Roman"/>
+          <w:sz w:val="24"/>
+          <w:szCs w:val="24"/>
+        </w:rPr>
+        <w:t>These coefficients ultimately represent a balance between theoretical modelling and practical application in Indian agricultural supply chains, where packaging quality varies significantly and plays a crucial role in food preservation, especially during transport and storage.</w:t>
+      </w:r>
     </w:p>
     <w:p>
       <w:pPr>
@@ -9428,20 +9419,38 @@
     <w:p>
       <w:pPr>
         <w:rPr>
-          <w:b/>
-          <w:bCs/>
-        </w:rPr>
-      </w:pPr>
-      <w:r>
-        <w:rPr>
-          <w:b/>
-          <w:bCs/>
+          <w:rFonts w:ascii="Times New Roman" w:hAnsi="Times New Roman" w:cs="Times New Roman"/>
+          <w:b/>
+          <w:bCs/>
+          <w:sz w:val="24"/>
+          <w:szCs w:val="24"/>
+        </w:rPr>
+      </w:pPr>
+      <w:r>
+        <w:rPr>
+          <w:rFonts w:ascii="Times New Roman" w:hAnsi="Times New Roman" w:cs="Times New Roman"/>
+          <w:b/>
+          <w:bCs/>
+          <w:sz w:val="24"/>
+          <w:szCs w:val="24"/>
         </w:rPr>
         <w:t xml:space="preserve">Research References for Spoilage Risk Factors </w:t>
       </w:r>
     </w:p>
     <w:p>
-      <w:r>
+      <w:pPr>
+        <w:rPr>
+          <w:rFonts w:ascii="Times New Roman" w:hAnsi="Times New Roman" w:cs="Times New Roman"/>
+          <w:sz w:val="24"/>
+          <w:szCs w:val="24"/>
+        </w:rPr>
+      </w:pPr>
+      <w:r>
+        <w:rPr>
+          <w:rFonts w:ascii="Times New Roman" w:hAnsi="Times New Roman" w:cs="Times New Roman"/>
+          <w:sz w:val="24"/>
+          <w:szCs w:val="24"/>
+        </w:rPr>
         <w:t>The spoilage risk model incorporates factors derived from extensive agricultural research. Below are key scientific references supporting each risk factor used in the model:</w:t>
       </w:r>
     </w:p>
@@ -9473,30 +9482,49 @@
           <w:ilvl w:val="0"/>
           <w:numId w:val="43"/>
         </w:numPr>
-      </w:pPr>
-      <w:r>
+        <w:rPr>
+          <w:rFonts w:ascii="Times New Roman" w:hAnsi="Times New Roman" w:cs="Times New Roman"/>
+          <w:sz w:val="24"/>
+          <w:szCs w:val="24"/>
+        </w:rPr>
+      </w:pPr>
+      <w:r>
+        <w:rPr>
+          <w:rFonts w:ascii="Times New Roman" w:hAnsi="Times New Roman" w:cs="Times New Roman"/>
+          <w:sz w:val="24"/>
+          <w:szCs w:val="24"/>
+        </w:rPr>
         <w:t>Kader, A.A. (2013). "Postharvest Technology of Horticultural Crops." University of California Agriculture and Natural Resources, Publication 3529. </w:t>
       </w:r>
       <w:r>
         <w:rPr>
+          <w:rFonts w:ascii="Times New Roman" w:hAnsi="Times New Roman" w:cs="Times New Roman"/>
           <w:i/>
           <w:iCs/>
+          <w:sz w:val="24"/>
+          <w:szCs w:val="24"/>
         </w:rPr>
         <w:t xml:space="preserve">[Temperature increases of 10°C accelerate deterioration </w:t>
       </w:r>
       <w:proofErr w:type="gramStart"/>
       <w:r>
         <w:rPr>
+          <w:rFonts w:ascii="Times New Roman" w:hAnsi="Times New Roman" w:cs="Times New Roman"/>
           <w:i/>
           <w:iCs/>
+          <w:sz w:val="24"/>
+          <w:szCs w:val="24"/>
         </w:rPr>
         <w:t>2-3 fold</w:t>
       </w:r>
       <w:proofErr w:type="gramEnd"/>
       <w:r>
         <w:rPr>
+          <w:rFonts w:ascii="Times New Roman" w:hAnsi="Times New Roman" w:cs="Times New Roman"/>
           <w:i/>
           <w:iCs/>
+          <w:sz w:val="24"/>
+          <w:szCs w:val="24"/>
         </w:rPr>
         <w:t>]</w:t>
       </w:r>
@@ -9507,14 +9535,27 @@
           <w:ilvl w:val="0"/>
           <w:numId w:val="43"/>
         </w:numPr>
-      </w:pPr>
-      <w:r>
+        <w:rPr>
+          <w:rFonts w:ascii="Times New Roman" w:hAnsi="Times New Roman" w:cs="Times New Roman"/>
+          <w:sz w:val="24"/>
+          <w:szCs w:val="24"/>
+        </w:rPr>
+      </w:pPr>
+      <w:r>
+        <w:rPr>
+          <w:rFonts w:ascii="Times New Roman" w:hAnsi="Times New Roman" w:cs="Times New Roman"/>
+          <w:sz w:val="24"/>
+          <w:szCs w:val="24"/>
+        </w:rPr>
         <w:t>Thompson, A.K. (2018). "Controlled Atmosphere Storage of Fruits and Vegetables." CABI Publishing. </w:t>
       </w:r>
       <w:r>
         <w:rPr>
+          <w:rFonts w:ascii="Times New Roman" w:hAnsi="Times New Roman" w:cs="Times New Roman"/>
           <w:i/>
           <w:iCs/>
+          <w:sz w:val="24"/>
+          <w:szCs w:val="24"/>
         </w:rPr>
         <w:t>[Documents optimal temperature ranges for 40+ produce varieties]</w:t>
       </w:r>
@@ -9525,14 +9566,27 @@
           <w:ilvl w:val="0"/>
           <w:numId w:val="43"/>
         </w:numPr>
-      </w:pPr>
-      <w:r>
+        <w:rPr>
+          <w:rFonts w:ascii="Times New Roman" w:hAnsi="Times New Roman" w:cs="Times New Roman"/>
+          <w:sz w:val="24"/>
+          <w:szCs w:val="24"/>
+        </w:rPr>
+      </w:pPr>
+      <w:r>
+        <w:rPr>
+          <w:rFonts w:ascii="Times New Roman" w:hAnsi="Times New Roman" w:cs="Times New Roman"/>
+          <w:sz w:val="24"/>
+          <w:szCs w:val="24"/>
+        </w:rPr>
         <w:t>Mahajan, P.V., et al. (2014). "Postharvest treatments of fresh produce." Philosophical Transactions of the Royal Society A, 372(2017). </w:t>
       </w:r>
       <w:r>
         <w:rPr>
+          <w:rFonts w:ascii="Times New Roman" w:hAnsi="Times New Roman" w:cs="Times New Roman"/>
           <w:i/>
           <w:iCs/>
+          <w:sz w:val="24"/>
+          <w:szCs w:val="24"/>
         </w:rPr>
         <w:t>[Demonstrates temperature effects on microbial growth rates]</w:t>
       </w:r>
@@ -9540,23 +9594,22 @@
     <w:p>
       <w:pPr>
         <w:rPr>
-          <w:b/>
-          <w:bCs/>
-        </w:rPr>
-      </w:pPr>
-      <w:r>
-        <w:rPr>
-          <w:b/>
-          <w:bCs/>
-        </w:rPr>
-        <w:t>Humidity Impact</w:t>
-      </w:r>
-      <w:r>
-        <w:rPr>
-          <w:b/>
-          <w:bCs/>
-        </w:rPr>
-        <w:t xml:space="preserve"> [2]</w:t>
+          <w:rFonts w:ascii="Times New Roman" w:hAnsi="Times New Roman" w:cs="Times New Roman"/>
+          <w:b/>
+          <w:bCs/>
+          <w:sz w:val="24"/>
+          <w:szCs w:val="24"/>
+        </w:rPr>
+      </w:pPr>
+      <w:r>
+        <w:rPr>
+          <w:rFonts w:ascii="Times New Roman" w:hAnsi="Times New Roman" w:cs="Times New Roman"/>
+          <w:b/>
+          <w:bCs/>
+          <w:sz w:val="24"/>
+          <w:szCs w:val="24"/>
+        </w:rPr>
+        <w:t>Humidity Impact [2]</w:t>
       </w:r>
     </w:p>
     <w:p>
@@ -9565,14 +9618,27 @@
           <w:ilvl w:val="0"/>
           <w:numId w:val="44"/>
         </w:numPr>
-      </w:pPr>
-      <w:r>
+        <w:rPr>
+          <w:rFonts w:ascii="Times New Roman" w:hAnsi="Times New Roman" w:cs="Times New Roman"/>
+          <w:sz w:val="24"/>
+          <w:szCs w:val="24"/>
+        </w:rPr>
+      </w:pPr>
+      <w:r>
+        <w:rPr>
+          <w:rFonts w:ascii="Times New Roman" w:hAnsi="Times New Roman" w:cs="Times New Roman"/>
+          <w:sz w:val="24"/>
+          <w:szCs w:val="24"/>
+        </w:rPr>
         <w:t>Paull, R.E. &amp; Duarte, O. (2011). "Tropical Fruits, Volume 1." CABI Publishing. </w:t>
       </w:r>
       <w:r>
         <w:rPr>
+          <w:rFonts w:ascii="Times New Roman" w:hAnsi="Times New Roman" w:cs="Times New Roman"/>
           <w:i/>
           <w:iCs/>
+          <w:sz w:val="24"/>
+          <w:szCs w:val="24"/>
         </w:rPr>
         <w:t>[Charts humidity effects on tropical fruit shelf life]</w:t>
       </w:r>
@@ -9583,14 +9649,27 @@
           <w:ilvl w:val="0"/>
           <w:numId w:val="44"/>
         </w:numPr>
-      </w:pPr>
-      <w:r>
+        <w:rPr>
+          <w:rFonts w:ascii="Times New Roman" w:hAnsi="Times New Roman" w:cs="Times New Roman"/>
+          <w:sz w:val="24"/>
+          <w:szCs w:val="24"/>
+        </w:rPr>
+      </w:pPr>
+      <w:r>
+        <w:rPr>
+          <w:rFonts w:ascii="Times New Roman" w:hAnsi="Times New Roman" w:cs="Times New Roman"/>
+          <w:sz w:val="24"/>
+          <w:szCs w:val="24"/>
+        </w:rPr>
         <w:t>Gil, M.I., et al. (2015). "Fresh-cut product sanitation and wash water disinfection." International Journal of Food Microbiology, 134(1-2), 37-45. </w:t>
       </w:r>
       <w:r>
         <w:rPr>
+          <w:rFonts w:ascii="Times New Roman" w:hAnsi="Times New Roman" w:cs="Times New Roman"/>
           <w:i/>
           <w:iCs/>
+          <w:sz w:val="24"/>
+          <w:szCs w:val="24"/>
         </w:rPr>
         <w:t>[Documents how humidity affects microbial proliferation]</w:t>
       </w:r>
@@ -9601,14 +9680,27 @@
           <w:ilvl w:val="0"/>
           <w:numId w:val="44"/>
         </w:numPr>
-      </w:pPr>
-      <w:r>
+        <w:rPr>
+          <w:rFonts w:ascii="Times New Roman" w:hAnsi="Times New Roman" w:cs="Times New Roman"/>
+          <w:sz w:val="24"/>
+          <w:szCs w:val="24"/>
+        </w:rPr>
+      </w:pPr>
+      <w:r>
+        <w:rPr>
+          <w:rFonts w:ascii="Times New Roman" w:hAnsi="Times New Roman" w:cs="Times New Roman"/>
+          <w:sz w:val="24"/>
+          <w:szCs w:val="24"/>
+        </w:rPr>
         <w:t>Rahul, J., et al. (2015). "Post-harvest profile of major vegetables in India." ICAR-Central Institute of Post-Harvest Engineering and Technology. </w:t>
       </w:r>
       <w:r>
         <w:rPr>
+          <w:rFonts w:ascii="Times New Roman" w:hAnsi="Times New Roman" w:cs="Times New Roman"/>
           <w:i/>
           <w:iCs/>
+          <w:sz w:val="24"/>
+          <w:szCs w:val="24"/>
         </w:rPr>
         <w:t>[India-specific humidity effects on vegetables]</w:t>
       </w:r>
@@ -9616,23 +9708,22 @@
     <w:p>
       <w:pPr>
         <w:rPr>
-          <w:b/>
-          <w:bCs/>
-        </w:rPr>
-      </w:pPr>
-      <w:r>
-        <w:rPr>
-          <w:b/>
-          <w:bCs/>
-        </w:rPr>
-        <w:t>Storage Type Impact</w:t>
-      </w:r>
-      <w:r>
-        <w:rPr>
-          <w:b/>
-          <w:bCs/>
-        </w:rPr>
-        <w:t xml:space="preserve"> [3]</w:t>
+          <w:rFonts w:ascii="Times New Roman" w:hAnsi="Times New Roman" w:cs="Times New Roman"/>
+          <w:b/>
+          <w:bCs/>
+          <w:sz w:val="24"/>
+          <w:szCs w:val="24"/>
+        </w:rPr>
+      </w:pPr>
+      <w:r>
+        <w:rPr>
+          <w:rFonts w:ascii="Times New Roman" w:hAnsi="Times New Roman" w:cs="Times New Roman"/>
+          <w:b/>
+          <w:bCs/>
+          <w:sz w:val="24"/>
+          <w:szCs w:val="24"/>
+        </w:rPr>
+        <w:t>Storage Type Impact [3]</w:t>
       </w:r>
     </w:p>
     <w:p>
@@ -9641,30 +9732,63 @@
           <w:ilvl w:val="0"/>
           <w:numId w:val="45"/>
         </w:numPr>
-      </w:pPr>
-      <w:r>
+        <w:rPr>
+          <w:rFonts w:ascii="Times New Roman" w:hAnsi="Times New Roman" w:cs="Times New Roman"/>
+          <w:sz w:val="24"/>
+          <w:szCs w:val="24"/>
+        </w:rPr>
+      </w:pPr>
+      <w:r>
+        <w:rPr>
+          <w:rFonts w:ascii="Times New Roman" w:hAnsi="Times New Roman" w:cs="Times New Roman"/>
+          <w:sz w:val="24"/>
+          <w:szCs w:val="24"/>
+        </w:rPr>
         <w:t xml:space="preserve">Kitinoja, L. &amp; </w:t>
       </w:r>
       <w:proofErr w:type="spellStart"/>
       <w:r>
+        <w:rPr>
+          <w:rFonts w:ascii="Times New Roman" w:hAnsi="Times New Roman" w:cs="Times New Roman"/>
+          <w:sz w:val="24"/>
+          <w:szCs w:val="24"/>
+        </w:rPr>
         <w:t>AlHassan</w:t>
       </w:r>
       <w:proofErr w:type="spellEnd"/>
       <w:r>
+        <w:rPr>
+          <w:rFonts w:ascii="Times New Roman" w:hAnsi="Times New Roman" w:cs="Times New Roman"/>
+          <w:sz w:val="24"/>
+          <w:szCs w:val="24"/>
+        </w:rPr>
         <w:t xml:space="preserve">, H.Y. (2012). "Identification of appropriate postharvest technologies for small scale horticultural farmers." Acta </w:t>
       </w:r>
       <w:proofErr w:type="spellStart"/>
       <w:r>
+        <w:rPr>
+          <w:rFonts w:ascii="Times New Roman" w:hAnsi="Times New Roman" w:cs="Times New Roman"/>
+          <w:sz w:val="24"/>
+          <w:szCs w:val="24"/>
+        </w:rPr>
         <w:t>Horticulturae</w:t>
       </w:r>
       <w:proofErr w:type="spellEnd"/>
       <w:r>
+        <w:rPr>
+          <w:rFonts w:ascii="Times New Roman" w:hAnsi="Times New Roman" w:cs="Times New Roman"/>
+          <w:sz w:val="24"/>
+          <w:szCs w:val="24"/>
+        </w:rPr>
         <w:t>, 934, 25-32. </w:t>
       </w:r>
       <w:r>
         <w:rPr>
+          <w:rFonts w:ascii="Times New Roman" w:hAnsi="Times New Roman" w:cs="Times New Roman"/>
           <w:i/>
           <w:iCs/>
+          <w:sz w:val="24"/>
+          <w:szCs w:val="24"/>
         </w:rPr>
         <w:t>[Evaluates storage options for developing regions]</w:t>
       </w:r>
@@ -9675,14 +9799,27 @@
           <w:ilvl w:val="0"/>
           <w:numId w:val="45"/>
         </w:numPr>
-      </w:pPr>
-      <w:r>
+        <w:rPr>
+          <w:rFonts w:ascii="Times New Roman" w:hAnsi="Times New Roman" w:cs="Times New Roman"/>
+          <w:sz w:val="24"/>
+          <w:szCs w:val="24"/>
+        </w:rPr>
+      </w:pPr>
+      <w:r>
+        <w:rPr>
+          <w:rFonts w:ascii="Times New Roman" w:hAnsi="Times New Roman" w:cs="Times New Roman"/>
+          <w:sz w:val="24"/>
+          <w:szCs w:val="24"/>
+        </w:rPr>
         <w:t>Kumar, R., et al. (2017). "Status of cold storage facilities for perishable horticultural commodities in India." ICAR-Central Institute of Post-Harvest Engineering and Technology. </w:t>
       </w:r>
       <w:r>
         <w:rPr>
+          <w:rFonts w:ascii="Times New Roman" w:hAnsi="Times New Roman" w:cs="Times New Roman"/>
           <w:i/>
           <w:iCs/>
+          <w:sz w:val="24"/>
+          <w:szCs w:val="24"/>
         </w:rPr>
         <w:t>[Documents cold storage impact on Indian produce]</w:t>
       </w:r>
@@ -9693,14 +9830,27 @@
           <w:ilvl w:val="0"/>
           <w:numId w:val="45"/>
         </w:numPr>
-      </w:pPr>
-      <w:r>
+        <w:rPr>
+          <w:rFonts w:ascii="Times New Roman" w:hAnsi="Times New Roman" w:cs="Times New Roman"/>
+          <w:sz w:val="24"/>
+          <w:szCs w:val="24"/>
+        </w:rPr>
+      </w:pPr>
+      <w:r>
+        <w:rPr>
+          <w:rFonts w:ascii="Times New Roman" w:hAnsi="Times New Roman" w:cs="Times New Roman"/>
+          <w:sz w:val="24"/>
+          <w:szCs w:val="24"/>
+        </w:rPr>
         <w:t>APEDA (2019). "Cold Chain Infrastructure for Agriculture Produce in India." Agricultural and Processed Food Products Export Development Authority. </w:t>
       </w:r>
       <w:r>
         <w:rPr>
+          <w:rFonts w:ascii="Times New Roman" w:hAnsi="Times New Roman" w:cs="Times New Roman"/>
           <w:i/>
           <w:iCs/>
+          <w:sz w:val="24"/>
+          <w:szCs w:val="24"/>
         </w:rPr>
         <w:t>[Details open-air vs. cold storage performance]</w:t>
       </w:r>
@@ -9708,23 +9858,22 @@
     <w:p>
       <w:pPr>
         <w:rPr>
-          <w:b/>
-          <w:bCs/>
-        </w:rPr>
-      </w:pPr>
-      <w:r>
-        <w:rPr>
-          <w:b/>
-          <w:bCs/>
-        </w:rPr>
-        <w:t>Harvest Age &amp; Transport Duration</w:t>
-      </w:r>
-      <w:r>
-        <w:rPr>
-          <w:b/>
-          <w:bCs/>
-        </w:rPr>
-        <w:t xml:space="preserve"> [4]</w:t>
+          <w:rFonts w:ascii="Times New Roman" w:hAnsi="Times New Roman" w:cs="Times New Roman"/>
+          <w:b/>
+          <w:bCs/>
+          <w:sz w:val="24"/>
+          <w:szCs w:val="24"/>
+        </w:rPr>
+      </w:pPr>
+      <w:r>
+        <w:rPr>
+          <w:rFonts w:ascii="Times New Roman" w:hAnsi="Times New Roman" w:cs="Times New Roman"/>
+          <w:b/>
+          <w:bCs/>
+          <w:sz w:val="24"/>
+          <w:szCs w:val="24"/>
+        </w:rPr>
+        <w:t>Harvest Age &amp; Transport Duration [4]</w:t>
       </w:r>
     </w:p>
     <w:p>
@@ -9733,14 +9882,27 @@
           <w:ilvl w:val="0"/>
           <w:numId w:val="46"/>
         </w:numPr>
-      </w:pPr>
-      <w:r>
+        <w:rPr>
+          <w:rFonts w:ascii="Times New Roman" w:hAnsi="Times New Roman" w:cs="Times New Roman"/>
+          <w:sz w:val="24"/>
+          <w:szCs w:val="24"/>
+        </w:rPr>
+      </w:pPr>
+      <w:r>
+        <w:rPr>
+          <w:rFonts w:ascii="Times New Roman" w:hAnsi="Times New Roman" w:cs="Times New Roman"/>
+          <w:sz w:val="24"/>
+          <w:szCs w:val="24"/>
+        </w:rPr>
         <w:t>Prusky, D. (2011). "Reduction of the incidence of postharvest quality losses, and future prospects." Food Security, 3(4), 463-474. </w:t>
       </w:r>
       <w:r>
         <w:rPr>
+          <w:rFonts w:ascii="Times New Roman" w:hAnsi="Times New Roman" w:cs="Times New Roman"/>
           <w:i/>
           <w:iCs/>
+          <w:sz w:val="24"/>
+          <w:szCs w:val="24"/>
         </w:rPr>
         <w:t>[Correlates days since harvest with quality degradation]</w:t>
       </w:r>
@@ -9751,14 +9913,27 @@
           <w:ilvl w:val="0"/>
           <w:numId w:val="46"/>
         </w:numPr>
-      </w:pPr>
-      <w:r>
+        <w:rPr>
+          <w:rFonts w:ascii="Times New Roman" w:hAnsi="Times New Roman" w:cs="Times New Roman"/>
+          <w:sz w:val="24"/>
+          <w:szCs w:val="24"/>
+        </w:rPr>
+      </w:pPr>
+      <w:r>
+        <w:rPr>
+          <w:rFonts w:ascii="Times New Roman" w:hAnsi="Times New Roman" w:cs="Times New Roman"/>
+          <w:sz w:val="24"/>
+          <w:szCs w:val="24"/>
+        </w:rPr>
         <w:t>Parfitt, J., et al. (2010). "Food waste within food supply chains: Quantification and potential for change to 2050." Philosophical Transactions of the Royal Society B, 365(1554), 3065-3081. </w:t>
       </w:r>
       <w:r>
         <w:rPr>
+          <w:rFonts w:ascii="Times New Roman" w:hAnsi="Times New Roman" w:cs="Times New Roman"/>
           <w:i/>
           <w:iCs/>
+          <w:sz w:val="24"/>
+          <w:szCs w:val="24"/>
         </w:rPr>
         <w:t>[Transport impact data]</w:t>
       </w:r>
@@ -9769,19 +9944,37 @@
           <w:ilvl w:val="0"/>
           <w:numId w:val="46"/>
         </w:numPr>
+        <w:rPr>
+          <w:rFonts w:ascii="Times New Roman" w:hAnsi="Times New Roman" w:cs="Times New Roman"/>
+          <w:sz w:val="24"/>
+          <w:szCs w:val="24"/>
+        </w:rPr>
       </w:pPr>
       <w:proofErr w:type="spellStart"/>
       <w:r>
+        <w:rPr>
+          <w:rFonts w:ascii="Times New Roman" w:hAnsi="Times New Roman" w:cs="Times New Roman"/>
+          <w:sz w:val="24"/>
+          <w:szCs w:val="24"/>
+        </w:rPr>
         <w:t>Wasala</w:t>
       </w:r>
       <w:proofErr w:type="spellEnd"/>
       <w:r>
+        <w:rPr>
+          <w:rFonts w:ascii="Times New Roman" w:hAnsi="Times New Roman" w:cs="Times New Roman"/>
+          <w:sz w:val="24"/>
+          <w:szCs w:val="24"/>
+        </w:rPr>
         <w:t>, W.M.C.B., et al. (2014). "Post-harvest losses, current issues and demand for postharvest technologies for loss management in the main fruit supply chains of Sri Lanka." Journal of Postharvest Technology, 2(1), 80-87. </w:t>
       </w:r>
       <w:r>
         <w:rPr>
+          <w:rFonts w:ascii="Times New Roman" w:hAnsi="Times New Roman" w:cs="Times New Roman"/>
           <w:i/>
           <w:iCs/>
+          <w:sz w:val="24"/>
+          <w:szCs w:val="24"/>
         </w:rPr>
         <w:t>[Transport duration metrics]</w:t>
       </w:r>
@@ -9789,23 +9982,22 @@
     <w:p>
       <w:pPr>
         <w:rPr>
-          <w:b/>
-          <w:bCs/>
-        </w:rPr>
-      </w:pPr>
-      <w:r>
-        <w:rPr>
-          <w:b/>
-          <w:bCs/>
-        </w:rPr>
-        <w:t>Packaging Quality</w:t>
-      </w:r>
-      <w:r>
-        <w:rPr>
-          <w:b/>
-          <w:bCs/>
-        </w:rPr>
-        <w:t xml:space="preserve"> [5]</w:t>
+          <w:rFonts w:ascii="Times New Roman" w:hAnsi="Times New Roman" w:cs="Times New Roman"/>
+          <w:b/>
+          <w:bCs/>
+          <w:sz w:val="24"/>
+          <w:szCs w:val="24"/>
+        </w:rPr>
+      </w:pPr>
+      <w:r>
+        <w:rPr>
+          <w:rFonts w:ascii="Times New Roman" w:hAnsi="Times New Roman" w:cs="Times New Roman"/>
+          <w:b/>
+          <w:bCs/>
+          <w:sz w:val="24"/>
+          <w:szCs w:val="24"/>
+        </w:rPr>
+        <w:t>Packaging Quality [5]</w:t>
       </w:r>
     </w:p>
     <w:p>
@@ -9814,14 +10006,27 @@
           <w:ilvl w:val="0"/>
           <w:numId w:val="47"/>
         </w:numPr>
-      </w:pPr>
-      <w:r>
+        <w:rPr>
+          <w:rFonts w:ascii="Times New Roman" w:hAnsi="Times New Roman" w:cs="Times New Roman"/>
+          <w:sz w:val="24"/>
+          <w:szCs w:val="24"/>
+        </w:rPr>
+      </w:pPr>
+      <w:r>
+        <w:rPr>
+          <w:rFonts w:ascii="Times New Roman" w:hAnsi="Times New Roman" w:cs="Times New Roman"/>
+          <w:sz w:val="24"/>
+          <w:szCs w:val="24"/>
+        </w:rPr>
         <w:t>Kumar, P., et al. (2019). "Active packaging in food industry: A review." Journal of Environmental Biology, 40(3), 273-283. </w:t>
       </w:r>
       <w:r>
         <w:rPr>
+          <w:rFonts w:ascii="Times New Roman" w:hAnsi="Times New Roman" w:cs="Times New Roman"/>
           <w:i/>
           <w:iCs/>
+          <w:sz w:val="24"/>
+          <w:szCs w:val="24"/>
         </w:rPr>
         <w:t>[Compares packaging quality standards]</w:t>
       </w:r>
@@ -9832,22 +10037,45 @@
           <w:ilvl w:val="0"/>
           <w:numId w:val="47"/>
         </w:numPr>
-      </w:pPr>
-      <w:r>
+        <w:rPr>
+          <w:rFonts w:ascii="Times New Roman" w:hAnsi="Times New Roman" w:cs="Times New Roman"/>
+          <w:sz w:val="24"/>
+          <w:szCs w:val="24"/>
+        </w:rPr>
+      </w:pPr>
+      <w:r>
+        <w:rPr>
+          <w:rFonts w:ascii="Times New Roman" w:hAnsi="Times New Roman" w:cs="Times New Roman"/>
+          <w:sz w:val="24"/>
+          <w:szCs w:val="24"/>
+        </w:rPr>
         <w:t xml:space="preserve">Opara, U.L. &amp; </w:t>
       </w:r>
       <w:proofErr w:type="spellStart"/>
       <w:r>
+        <w:rPr>
+          <w:rFonts w:ascii="Times New Roman" w:hAnsi="Times New Roman" w:cs="Times New Roman"/>
+          <w:sz w:val="24"/>
+          <w:szCs w:val="24"/>
+        </w:rPr>
         <w:t>Mditshwa</w:t>
       </w:r>
       <w:proofErr w:type="spellEnd"/>
       <w:r>
+        <w:rPr>
+          <w:rFonts w:ascii="Times New Roman" w:hAnsi="Times New Roman" w:cs="Times New Roman"/>
+          <w:sz w:val="24"/>
+          <w:szCs w:val="24"/>
+        </w:rPr>
         <w:t>, A. (2013). "A review on the role of packaging in securing food safety." Food Control, 32(1), 149-158. </w:t>
       </w:r>
       <w:r>
         <w:rPr>
+          <w:rFonts w:ascii="Times New Roman" w:hAnsi="Times New Roman" w:cs="Times New Roman"/>
           <w:i/>
           <w:iCs/>
+          <w:sz w:val="24"/>
+          <w:szCs w:val="24"/>
         </w:rPr>
         <w:t>[Quantifies packaging impact on shelf life]</w:t>
       </w:r>
@@ -9858,22 +10086,45 @@
           <w:ilvl w:val="0"/>
           <w:numId w:val="47"/>
         </w:numPr>
-      </w:pPr>
-      <w:r>
+        <w:rPr>
+          <w:rFonts w:ascii="Times New Roman" w:hAnsi="Times New Roman" w:cs="Times New Roman"/>
+          <w:sz w:val="24"/>
+          <w:szCs w:val="24"/>
+        </w:rPr>
+      </w:pPr>
+      <w:r>
+        <w:rPr>
+          <w:rFonts w:ascii="Times New Roman" w:hAnsi="Times New Roman" w:cs="Times New Roman"/>
+          <w:sz w:val="24"/>
+          <w:szCs w:val="24"/>
+        </w:rPr>
         <w:t xml:space="preserve">Magwaza, L.S. &amp; Opara, U.L. (2015). "Analytical methods for determination of sugars and sweetness of horticultural products." Scientia </w:t>
       </w:r>
       <w:proofErr w:type="spellStart"/>
       <w:r>
+        <w:rPr>
+          <w:rFonts w:ascii="Times New Roman" w:hAnsi="Times New Roman" w:cs="Times New Roman"/>
+          <w:sz w:val="24"/>
+          <w:szCs w:val="24"/>
+        </w:rPr>
         <w:t>Horticulturae</w:t>
       </w:r>
       <w:proofErr w:type="spellEnd"/>
       <w:r>
+        <w:rPr>
+          <w:rFonts w:ascii="Times New Roman" w:hAnsi="Times New Roman" w:cs="Times New Roman"/>
+          <w:sz w:val="24"/>
+          <w:szCs w:val="24"/>
+        </w:rPr>
         <w:t>, 184, 179-192. </w:t>
       </w:r>
       <w:r>
         <w:rPr>
+          <w:rFonts w:ascii="Times New Roman" w:hAnsi="Times New Roman" w:cs="Times New Roman"/>
           <w:i/>
           <w:iCs/>
+          <w:sz w:val="24"/>
+          <w:szCs w:val="24"/>
         </w:rPr>
         <w:t>[Packaging effects on respiration rates]</w:t>
       </w:r>
@@ -9881,23 +10132,22 @@
     <w:p>
       <w:pPr>
         <w:rPr>
-          <w:b/>
-          <w:bCs/>
-        </w:rPr>
-      </w:pPr>
-      <w:r>
-        <w:rPr>
-          <w:b/>
-          <w:bCs/>
-        </w:rPr>
-        <w:t>Commodity-Specific Factors</w:t>
-      </w:r>
-      <w:r>
-        <w:rPr>
-          <w:b/>
-          <w:bCs/>
-        </w:rPr>
-        <w:t xml:space="preserve"> [6]</w:t>
+          <w:rFonts w:ascii="Times New Roman" w:hAnsi="Times New Roman" w:cs="Times New Roman"/>
+          <w:b/>
+          <w:bCs/>
+          <w:sz w:val="24"/>
+          <w:szCs w:val="24"/>
+        </w:rPr>
+      </w:pPr>
+      <w:r>
+        <w:rPr>
+          <w:rFonts w:ascii="Times New Roman" w:hAnsi="Times New Roman" w:cs="Times New Roman"/>
+          <w:b/>
+          <w:bCs/>
+          <w:sz w:val="24"/>
+          <w:szCs w:val="24"/>
+        </w:rPr>
+        <w:t>Commodity-Specific Factors [6]</w:t>
       </w:r>
     </w:p>
     <w:p>
@@ -9906,14 +10156,27 @@
           <w:ilvl w:val="0"/>
           <w:numId w:val="48"/>
         </w:numPr>
-      </w:pPr>
-      <w:r>
+        <w:rPr>
+          <w:rFonts w:ascii="Times New Roman" w:hAnsi="Times New Roman" w:cs="Times New Roman"/>
+          <w:sz w:val="24"/>
+          <w:szCs w:val="24"/>
+        </w:rPr>
+      </w:pPr>
+      <w:r>
+        <w:rPr>
+          <w:rFonts w:ascii="Times New Roman" w:hAnsi="Times New Roman" w:cs="Times New Roman"/>
+          <w:sz w:val="24"/>
+          <w:szCs w:val="24"/>
+        </w:rPr>
         <w:t>Brecht, J.K., et al. (2003). "Postharvest physiology and pathology of vegetables." Marcel Dekker, Inc. </w:t>
       </w:r>
       <w:r>
         <w:rPr>
+          <w:rFonts w:ascii="Times New Roman" w:hAnsi="Times New Roman" w:cs="Times New Roman"/>
           <w:i/>
           <w:iCs/>
+          <w:sz w:val="24"/>
+          <w:szCs w:val="24"/>
         </w:rPr>
         <w:t>[Vegetable-specific baseline spoilage data]</w:t>
       </w:r>
@@ -9924,14 +10187,27 @@
           <w:ilvl w:val="0"/>
           <w:numId w:val="48"/>
         </w:numPr>
-      </w:pPr>
-      <w:r>
+        <w:rPr>
+          <w:rFonts w:ascii="Times New Roman" w:hAnsi="Times New Roman" w:cs="Times New Roman"/>
+          <w:sz w:val="24"/>
+          <w:szCs w:val="24"/>
+        </w:rPr>
+      </w:pPr>
+      <w:r>
+        <w:rPr>
+          <w:rFonts w:ascii="Times New Roman" w:hAnsi="Times New Roman" w:cs="Times New Roman"/>
+          <w:sz w:val="24"/>
+          <w:szCs w:val="24"/>
+        </w:rPr>
         <w:t>Sharma, R.R., et al. (2019). "Postharvest biology and technology of temperate fruits." Springer. </w:t>
       </w:r>
       <w:r>
         <w:rPr>
+          <w:rFonts w:ascii="Times New Roman" w:hAnsi="Times New Roman" w:cs="Times New Roman"/>
           <w:i/>
           <w:iCs/>
+          <w:sz w:val="24"/>
+          <w:szCs w:val="24"/>
         </w:rPr>
         <w:t>[Fruit respiration and ethylene production rates]</w:t>
       </w:r>
@@ -9942,14 +10218,43 @@
           <w:ilvl w:val="0"/>
           <w:numId w:val="48"/>
         </w:numPr>
-      </w:pPr>
-      <w:r>
-        <w:t>ICAR-CIPHET (2018). "Assessment of quantitative harvest and post-harvest losses of major crops and commodities in India." ICAR-Central Institute of Post-Harvest Engineering and Technology. </w:t>
-      </w:r>
-      <w:r>
-        <w:rPr>
+        <w:rPr>
+          <w:rFonts w:ascii="Times New Roman" w:hAnsi="Times New Roman" w:cs="Times New Roman"/>
+          <w:sz w:val="24"/>
+          <w:szCs w:val="24"/>
+        </w:rPr>
+      </w:pPr>
+      <w:r>
+        <w:rPr>
+          <w:rFonts w:ascii="Times New Roman" w:hAnsi="Times New Roman" w:cs="Times New Roman"/>
+          <w:sz w:val="24"/>
+          <w:szCs w:val="24"/>
+        </w:rPr>
+        <w:t xml:space="preserve">ICAR-CIPHET (2018). "Assessment of quantitative harvest and post-harvest losses of major crops and commodities in India." ICAR-Central Institute of Post-Harvest Engineering and </w:t>
+      </w:r>
+      <w:r>
+        <w:rPr>
+          <w:rFonts w:ascii="Times New Roman" w:hAnsi="Times New Roman" w:cs="Times New Roman"/>
+          <w:sz w:val="24"/>
+          <w:szCs w:val="24"/>
+        </w:rPr>
+        <w:t>-</w:t>
+      </w:r>
+      <w:r>
+        <w:rPr>
+          <w:rFonts w:ascii="Times New Roman" w:hAnsi="Times New Roman" w:cs="Times New Roman"/>
+          <w:sz w:val="24"/>
+          <w:szCs w:val="24"/>
+        </w:rPr>
+        <w:t>Technology. </w:t>
+      </w:r>
+      <w:r>
+        <w:rPr>
+          <w:rFonts w:ascii="Times New Roman" w:hAnsi="Times New Roman" w:cs="Times New Roman"/>
           <w:i/>
           <w:iCs/>
+          <w:sz w:val="24"/>
+          <w:szCs w:val="24"/>
         </w:rPr>
         <w:t>[Commodity-specific loss data for Indian crops]</w:t>
       </w:r>
@@ -9960,14 +10265,27 @@
           <w:ilvl w:val="0"/>
           <w:numId w:val="48"/>
         </w:numPr>
-      </w:pPr>
-      <w:r>
+        <w:rPr>
+          <w:rFonts w:ascii="Times New Roman" w:hAnsi="Times New Roman" w:cs="Times New Roman"/>
+          <w:sz w:val="24"/>
+          <w:szCs w:val="24"/>
+        </w:rPr>
+      </w:pPr>
+      <w:r>
+        <w:rPr>
+          <w:rFonts w:ascii="Times New Roman" w:hAnsi="Times New Roman" w:cs="Times New Roman"/>
+          <w:sz w:val="24"/>
+          <w:szCs w:val="24"/>
+        </w:rPr>
         <w:t>Kader, A.A. &amp; Rolle, R.S. (2004). "The role of post-harvest management in assuring the quality and safety of horticultural produce." FAO Agricultural Services Bulletin 152. </w:t>
       </w:r>
       <w:r>
         <w:rPr>
+          <w:rFonts w:ascii="Times New Roman" w:hAnsi="Times New Roman" w:cs="Times New Roman"/>
           <w:i/>
           <w:iCs/>
+          <w:sz w:val="24"/>
+          <w:szCs w:val="24"/>
         </w:rPr>
         <w:t>[Categorizes produce by perishability]</w:t>
       </w:r>
@@ -9975,23 +10293,22 @@
     <w:p>
       <w:pPr>
         <w:rPr>
-          <w:b/>
-          <w:bCs/>
-        </w:rPr>
-      </w:pPr>
-      <w:r>
-        <w:rPr>
-          <w:b/>
-          <w:bCs/>
-        </w:rPr>
-        <w:t>Seasonal Factors</w:t>
-      </w:r>
-      <w:r>
-        <w:rPr>
-          <w:b/>
-          <w:bCs/>
-        </w:rPr>
-        <w:t xml:space="preserve"> [7]</w:t>
+          <w:rFonts w:ascii="Times New Roman" w:hAnsi="Times New Roman" w:cs="Times New Roman"/>
+          <w:b/>
+          <w:bCs/>
+          <w:sz w:val="24"/>
+          <w:szCs w:val="24"/>
+        </w:rPr>
+      </w:pPr>
+      <w:r>
+        <w:rPr>
+          <w:rFonts w:ascii="Times New Roman" w:hAnsi="Times New Roman" w:cs="Times New Roman"/>
+          <w:b/>
+          <w:bCs/>
+          <w:sz w:val="24"/>
+          <w:szCs w:val="24"/>
+        </w:rPr>
+        <w:t>Seasonal Factors [7]</w:t>
       </w:r>
     </w:p>
     <w:p>
@@ -10000,14 +10317,27 @@
           <w:ilvl w:val="0"/>
           <w:numId w:val="49"/>
         </w:numPr>
-      </w:pPr>
-      <w:r>
+        <w:rPr>
+          <w:rFonts w:ascii="Times New Roman" w:hAnsi="Times New Roman" w:cs="Times New Roman"/>
+          <w:sz w:val="24"/>
+          <w:szCs w:val="24"/>
+        </w:rPr>
+      </w:pPr>
+      <w:r>
+        <w:rPr>
+          <w:rFonts w:ascii="Times New Roman" w:hAnsi="Times New Roman" w:cs="Times New Roman"/>
+          <w:sz w:val="24"/>
+          <w:szCs w:val="24"/>
+        </w:rPr>
         <w:t>Singh, D., et al. (2014). "Postharvest Technology of Fruits and Vegetables: An Overview." Journal of Postharvest Technology, 2(2), 124-135. </w:t>
       </w:r>
       <w:r>
         <w:rPr>
+          <w:rFonts w:ascii="Times New Roman" w:hAnsi="Times New Roman" w:cs="Times New Roman"/>
           <w:i/>
           <w:iCs/>
+          <w:sz w:val="24"/>
+          <w:szCs w:val="24"/>
         </w:rPr>
         <w:t>[Seasonal effects on Indian produce quality]</w:t>
       </w:r>
@@ -10018,14 +10348,27 @@
           <w:ilvl w:val="0"/>
           <w:numId w:val="49"/>
         </w:numPr>
-      </w:pPr>
-      <w:r>
+        <w:rPr>
+          <w:rFonts w:ascii="Times New Roman" w:hAnsi="Times New Roman" w:cs="Times New Roman"/>
+          <w:sz w:val="24"/>
+          <w:szCs w:val="24"/>
+        </w:rPr>
+      </w:pPr>
+      <w:r>
+        <w:rPr>
+          <w:rFonts w:ascii="Times New Roman" w:hAnsi="Times New Roman" w:cs="Times New Roman"/>
+          <w:sz w:val="24"/>
+          <w:szCs w:val="24"/>
+        </w:rPr>
         <w:t>Jha, S.N. (2015). "Rapid detection of food adulterants and contaminants: Theory and practice." Academic Press. </w:t>
       </w:r>
       <w:r>
         <w:rPr>
+          <w:rFonts w:ascii="Times New Roman" w:hAnsi="Times New Roman" w:cs="Times New Roman"/>
           <w:i/>
           <w:iCs/>
+          <w:sz w:val="24"/>
+          <w:szCs w:val="24"/>
         </w:rPr>
         <w:t>[Documents monsoon impacts on food safety in India]</w:t>
       </w:r>
@@ -10036,23 +10379,53 @@
           <w:ilvl w:val="0"/>
           <w:numId w:val="49"/>
         </w:numPr>
-      </w:pPr>
-      <w:r>
+        <w:rPr>
+          <w:rFonts w:ascii="Times New Roman" w:hAnsi="Times New Roman" w:cs="Times New Roman"/>
+          <w:sz w:val="24"/>
+          <w:szCs w:val="24"/>
+        </w:rPr>
+      </w:pPr>
+      <w:r>
+        <w:rPr>
+          <w:rFonts w:ascii="Times New Roman" w:hAnsi="Times New Roman" w:cs="Times New Roman"/>
+          <w:sz w:val="24"/>
+          <w:szCs w:val="24"/>
+        </w:rPr>
         <w:t>IMD (2020). "Annual Climate Summary." India Meteorological Department. </w:t>
       </w:r>
       <w:r>
         <w:rPr>
+          <w:rFonts w:ascii="Times New Roman" w:hAnsi="Times New Roman" w:cs="Times New Roman"/>
           <w:i/>
           <w:iCs/>
+          <w:sz w:val="24"/>
+          <w:szCs w:val="24"/>
         </w:rPr>
         <w:t>[Temperature and humidity data for Indian seasons]</w:t>
       </w:r>
     </w:p>
     <w:p>
-      <w:r>
+      <w:pPr>
+        <w:rPr>
+          <w:rFonts w:ascii="Times New Roman" w:hAnsi="Times New Roman" w:cs="Times New Roman"/>
+          <w:sz w:val="24"/>
+          <w:szCs w:val="24"/>
+        </w:rPr>
+      </w:pPr>
+      <w:r>
+        <w:rPr>
+          <w:rFonts w:ascii="Times New Roman" w:hAnsi="Times New Roman" w:cs="Times New Roman"/>
+          <w:sz w:val="24"/>
+          <w:szCs w:val="24"/>
+        </w:rPr>
         <w:t>These references collectively form the scientific foundation for the risk coefficients and thresholds implemented in the enhanced spoilage prediction model</w:t>
       </w:r>
       <w:r>
+        <w:rPr>
+          <w:rFonts w:ascii="Times New Roman" w:hAnsi="Times New Roman" w:cs="Times New Roman"/>
+          <w:sz w:val="24"/>
+          <w:szCs w:val="24"/>
+        </w:rPr>
         <w:t>.</w:t>
       </w:r>
     </w:p>

</xml_diff>

<commit_message>
modified:   Spoilage Risk Calculation Methodology.docx
</commit_message>
<xml_diff>
--- a/Spoilage Risk Calculation Methodology.docx
+++ b/Spoilage Risk Calculation Methodology.docx
@@ -8,17 +8,17 @@
           <w:rFonts w:ascii="Times New Roman" w:hAnsi="Times New Roman" w:cs="Times New Roman"/>
           <w:b/>
           <w:bCs/>
-          <w:sz w:val="28"/>
-          <w:szCs w:val="28"/>
-        </w:rPr>
-      </w:pPr>
-      <w:r>
-        <w:rPr>
-          <w:rFonts w:ascii="Times New Roman" w:hAnsi="Times New Roman" w:cs="Times New Roman"/>
-          <w:b/>
-          <w:bCs/>
-          <w:sz w:val="28"/>
-          <w:szCs w:val="28"/>
+          <w:sz w:val="24"/>
+          <w:szCs w:val="24"/>
+        </w:rPr>
+      </w:pPr>
+      <w:r>
+        <w:rPr>
+          <w:rFonts w:ascii="Times New Roman" w:hAnsi="Times New Roman" w:cs="Times New Roman"/>
+          <w:b/>
+          <w:bCs/>
+          <w:sz w:val="24"/>
+          <w:szCs w:val="24"/>
         </w:rPr>
         <w:t>Spoilage Risk Calculation Methodology</w:t>
       </w:r>
@@ -130,12 +130,16 @@
       <w:r>
         <w:rPr>
           <w:rFonts w:ascii="Times New Roman" w:hAnsi="Times New Roman" w:cs="Times New Roman"/>
+          <w:sz w:val="24"/>
+          <w:szCs w:val="24"/>
         </w:rPr>
         <w:instrText xml:space="preserve"> XE "</w:instrText>
       </w:r>
       <w:r>
         <w:rPr>
           <w:rFonts w:ascii="Times New Roman" w:hAnsi="Times New Roman" w:cs="Times New Roman"/>
+          <w:sz w:val="24"/>
+          <w:szCs w:val="24"/>
           <w:lang w:val="en-US"/>
         </w:rPr>
         <w:instrText>1</w:instrText>
@@ -143,6 +147,8 @@
       <w:r>
         <w:rPr>
           <w:rFonts w:ascii="Times New Roman" w:hAnsi="Times New Roman" w:cs="Times New Roman"/>
+          <w:sz w:val="24"/>
+          <w:szCs w:val="24"/>
         </w:rPr>
         <w:instrText xml:space="preserve">" </w:instrText>
       </w:r>
@@ -175,14 +181,14 @@
         <w:rPr>
           <w:rFonts w:ascii="Times New Roman" w:hAnsi="Times New Roman" w:cs="Times New Roman"/>
           <w:sz w:val="24"/>
-          <w:szCs w:val="32"/>
-        </w:rPr>
-      </w:pPr>
-      <w:r>
-        <w:rPr>
-          <w:rFonts w:ascii="Times New Roman" w:hAnsi="Times New Roman" w:cs="Times New Roman"/>
-          <w:sz w:val="24"/>
-          <w:szCs w:val="32"/>
+          <w:szCs w:val="24"/>
+        </w:rPr>
+      </w:pPr>
+      <w:r>
+        <w:rPr>
+          <w:rFonts w:ascii="Times New Roman" w:hAnsi="Times New Roman" w:cs="Times New Roman"/>
+          <w:sz w:val="24"/>
+          <w:szCs w:val="24"/>
         </w:rPr>
         <w:t xml:space="preserve">If temperature exceeds 30°C: Risk increases by </w:t>
       </w:r>
@@ -192,7 +198,7 @@
           <w:b/>
           <w:bCs/>
           <w:sz w:val="24"/>
-          <w:szCs w:val="32"/>
+          <w:szCs w:val="24"/>
         </w:rPr>
         <w:t>(temperature - 30) × 0.1.</w:t>
       </w:r>
@@ -207,14 +213,14 @@
         <w:rPr>
           <w:rFonts w:ascii="Times New Roman" w:hAnsi="Times New Roman" w:cs="Times New Roman"/>
           <w:sz w:val="24"/>
-          <w:szCs w:val="32"/>
-        </w:rPr>
-      </w:pPr>
-      <w:r>
-        <w:rPr>
-          <w:rFonts w:ascii="Times New Roman" w:hAnsi="Times New Roman" w:cs="Times New Roman"/>
-          <w:sz w:val="24"/>
-          <w:szCs w:val="32"/>
+          <w:szCs w:val="24"/>
+        </w:rPr>
+      </w:pPr>
+      <w:r>
+        <w:rPr>
+          <w:rFonts w:ascii="Times New Roman" w:hAnsi="Times New Roman" w:cs="Times New Roman"/>
+          <w:sz w:val="24"/>
+          <w:szCs w:val="24"/>
         </w:rPr>
         <w:t xml:space="preserve">If temperature is below 25°C: Risk decreases by </w:t>
       </w:r>
@@ -224,7 +230,7 @@
           <w:b/>
           <w:bCs/>
           <w:sz w:val="24"/>
-          <w:szCs w:val="32"/>
+          <w:szCs w:val="24"/>
         </w:rPr>
         <w:t>(25 - temperature) × 0.05.</w:t>
       </w:r>
@@ -235,13 +241,17 @@
           <w:rFonts w:ascii="Times New Roman" w:hAnsi="Times New Roman" w:cs="Times New Roman"/>
           <w:b/>
           <w:bCs/>
-        </w:rPr>
-      </w:pPr>
-      <w:r>
-        <w:rPr>
-          <w:rFonts w:ascii="Times New Roman" w:hAnsi="Times New Roman" w:cs="Times New Roman"/>
-          <w:b/>
-          <w:bCs/>
+          <w:sz w:val="24"/>
+          <w:szCs w:val="24"/>
+        </w:rPr>
+      </w:pPr>
+      <w:r>
+        <w:rPr>
+          <w:rFonts w:ascii="Times New Roman" w:hAnsi="Times New Roman" w:cs="Times New Roman"/>
+          <w:b/>
+          <w:bCs/>
+          <w:sz w:val="24"/>
+          <w:szCs w:val="24"/>
         </w:rPr>
         <w:t>Temperature Range Selection in the Spoilage Risk Model</w:t>
       </w:r>
@@ -269,13 +279,17 @@
           <w:rFonts w:ascii="Times New Roman" w:hAnsi="Times New Roman" w:cs="Times New Roman"/>
           <w:b/>
           <w:bCs/>
-        </w:rPr>
-      </w:pPr>
-      <w:r>
-        <w:rPr>
-          <w:rFonts w:ascii="Times New Roman" w:hAnsi="Times New Roman" w:cs="Times New Roman"/>
-          <w:b/>
-          <w:bCs/>
+          <w:sz w:val="24"/>
+          <w:szCs w:val="24"/>
+        </w:rPr>
+      </w:pPr>
+      <w:r>
+        <w:rPr>
+          <w:rFonts w:ascii="Times New Roman" w:hAnsi="Times New Roman" w:cs="Times New Roman"/>
+          <w:b/>
+          <w:bCs/>
+          <w:sz w:val="24"/>
+          <w:szCs w:val="24"/>
         </w:rPr>
         <w:t>Physiological and Environmental Basis</w:t>
       </w:r>
@@ -290,16 +304,16 @@
         <w:rPr>
           <w:rFonts w:ascii="Times New Roman" w:hAnsi="Times New Roman" w:cs="Times New Roman"/>
           <w:sz w:val="24"/>
-          <w:szCs w:val="32"/>
-        </w:rPr>
-      </w:pPr>
-      <w:r>
-        <w:rPr>
-          <w:rFonts w:ascii="Times New Roman" w:hAnsi="Times New Roman" w:cs="Times New Roman"/>
-          <w:b/>
-          <w:bCs/>
-          <w:sz w:val="24"/>
-          <w:szCs w:val="32"/>
+          <w:szCs w:val="24"/>
+        </w:rPr>
+      </w:pPr>
+      <w:r>
+        <w:rPr>
+          <w:rFonts w:ascii="Times New Roman" w:hAnsi="Times New Roman" w:cs="Times New Roman"/>
+          <w:b/>
+          <w:bCs/>
+          <w:sz w:val="24"/>
+          <w:szCs w:val="24"/>
         </w:rPr>
         <w:t>Lower Bound (20°C)</w:t>
       </w:r>
@@ -307,7 +321,7 @@
         <w:rPr>
           <w:rFonts w:ascii="Times New Roman" w:hAnsi="Times New Roman" w:cs="Times New Roman"/>
           <w:sz w:val="24"/>
-          <w:szCs w:val="32"/>
+          <w:szCs w:val="24"/>
         </w:rPr>
         <w:t>:</w:t>
       </w:r>
@@ -322,14 +336,14 @@
         <w:rPr>
           <w:rFonts w:ascii="Times New Roman" w:hAnsi="Times New Roman" w:cs="Times New Roman"/>
           <w:sz w:val="24"/>
-          <w:szCs w:val="32"/>
-        </w:rPr>
-      </w:pPr>
-      <w:r>
-        <w:rPr>
-          <w:rFonts w:ascii="Times New Roman" w:hAnsi="Times New Roman" w:cs="Times New Roman"/>
-          <w:sz w:val="24"/>
-          <w:szCs w:val="32"/>
+          <w:szCs w:val="24"/>
+        </w:rPr>
+      </w:pPr>
+      <w:r>
+        <w:rPr>
+          <w:rFonts w:ascii="Times New Roman" w:hAnsi="Times New Roman" w:cs="Times New Roman"/>
+          <w:sz w:val="24"/>
+          <w:szCs w:val="24"/>
         </w:rPr>
         <w:t>Represents a cool but common temperature in many Indian regions.</w:t>
       </w:r>
@@ -344,14 +358,14 @@
         <w:rPr>
           <w:rFonts w:ascii="Times New Roman" w:hAnsi="Times New Roman" w:cs="Times New Roman"/>
           <w:sz w:val="24"/>
-          <w:szCs w:val="32"/>
-        </w:rPr>
-      </w:pPr>
-      <w:r>
-        <w:rPr>
-          <w:rFonts w:ascii="Times New Roman" w:hAnsi="Times New Roman" w:cs="Times New Roman"/>
-          <w:sz w:val="24"/>
-          <w:szCs w:val="32"/>
+          <w:szCs w:val="24"/>
+        </w:rPr>
+      </w:pPr>
+      <w:r>
+        <w:rPr>
+          <w:rFonts w:ascii="Times New Roman" w:hAnsi="Times New Roman" w:cs="Times New Roman"/>
+          <w:sz w:val="24"/>
+          <w:szCs w:val="24"/>
         </w:rPr>
         <w:t>Most microbial growth slows significantly below 20°C.</w:t>
       </w:r>
@@ -366,14 +380,14 @@
         <w:rPr>
           <w:rFonts w:ascii="Times New Roman" w:hAnsi="Times New Roman" w:cs="Times New Roman"/>
           <w:sz w:val="24"/>
-          <w:szCs w:val="32"/>
-        </w:rPr>
-      </w:pPr>
-      <w:r>
-        <w:rPr>
-          <w:rFonts w:ascii="Times New Roman" w:hAnsi="Times New Roman" w:cs="Times New Roman"/>
-          <w:sz w:val="24"/>
-          <w:szCs w:val="32"/>
+          <w:szCs w:val="24"/>
+        </w:rPr>
+      </w:pPr>
+      <w:r>
+        <w:rPr>
+          <w:rFonts w:ascii="Times New Roman" w:hAnsi="Times New Roman" w:cs="Times New Roman"/>
+          <w:sz w:val="24"/>
+          <w:szCs w:val="24"/>
         </w:rPr>
         <w:t>Reflects typical cold storage or winter temperatures in many parts of India.</w:t>
       </w:r>
@@ -388,14 +402,14 @@
         <w:rPr>
           <w:rFonts w:ascii="Times New Roman" w:hAnsi="Times New Roman" w:cs="Times New Roman"/>
           <w:sz w:val="24"/>
-          <w:szCs w:val="32"/>
-        </w:rPr>
-      </w:pPr>
-      <w:r>
-        <w:rPr>
-          <w:rFonts w:ascii="Times New Roman" w:hAnsi="Times New Roman" w:cs="Times New Roman"/>
-          <w:sz w:val="24"/>
-          <w:szCs w:val="32"/>
+          <w:szCs w:val="24"/>
+        </w:rPr>
+      </w:pPr>
+      <w:r>
+        <w:rPr>
+          <w:rFonts w:ascii="Times New Roman" w:hAnsi="Times New Roman" w:cs="Times New Roman"/>
+          <w:sz w:val="24"/>
+          <w:szCs w:val="24"/>
         </w:rPr>
         <w:t>Below this temperature, the spoilage dynamics change significantly and would require different modelling approaches.</w:t>
       </w:r>
@@ -410,16 +424,16 @@
         <w:rPr>
           <w:rFonts w:ascii="Times New Roman" w:hAnsi="Times New Roman" w:cs="Times New Roman"/>
           <w:sz w:val="24"/>
-          <w:szCs w:val="32"/>
-        </w:rPr>
-      </w:pPr>
-      <w:r>
-        <w:rPr>
-          <w:rFonts w:ascii="Times New Roman" w:hAnsi="Times New Roman" w:cs="Times New Roman"/>
-          <w:b/>
-          <w:bCs/>
-          <w:sz w:val="24"/>
-          <w:szCs w:val="32"/>
+          <w:szCs w:val="24"/>
+        </w:rPr>
+      </w:pPr>
+      <w:r>
+        <w:rPr>
+          <w:rFonts w:ascii="Times New Roman" w:hAnsi="Times New Roman" w:cs="Times New Roman"/>
+          <w:b/>
+          <w:bCs/>
+          <w:sz w:val="24"/>
+          <w:szCs w:val="24"/>
         </w:rPr>
         <w:t>Upper Bound (37°C)</w:t>
       </w:r>
@@ -427,7 +441,7 @@
         <w:rPr>
           <w:rFonts w:ascii="Times New Roman" w:hAnsi="Times New Roman" w:cs="Times New Roman"/>
           <w:sz w:val="24"/>
-          <w:szCs w:val="32"/>
+          <w:szCs w:val="24"/>
         </w:rPr>
         <w:t>:</w:t>
       </w:r>
@@ -442,14 +456,14 @@
         <w:rPr>
           <w:rFonts w:ascii="Times New Roman" w:hAnsi="Times New Roman" w:cs="Times New Roman"/>
           <w:sz w:val="24"/>
-          <w:szCs w:val="32"/>
-        </w:rPr>
-      </w:pPr>
-      <w:r>
-        <w:rPr>
-          <w:rFonts w:ascii="Times New Roman" w:hAnsi="Times New Roman" w:cs="Times New Roman"/>
-          <w:sz w:val="24"/>
-          <w:szCs w:val="32"/>
+          <w:szCs w:val="24"/>
+        </w:rPr>
+      </w:pPr>
+      <w:r>
+        <w:rPr>
+          <w:rFonts w:ascii="Times New Roman" w:hAnsi="Times New Roman" w:cs="Times New Roman"/>
+          <w:sz w:val="24"/>
+          <w:szCs w:val="24"/>
         </w:rPr>
         <w:t>Represents common high temperatures during Indian summers.</w:t>
       </w:r>
@@ -464,14 +478,14 @@
         <w:rPr>
           <w:rFonts w:ascii="Times New Roman" w:hAnsi="Times New Roman" w:cs="Times New Roman"/>
           <w:sz w:val="24"/>
-          <w:szCs w:val="32"/>
-        </w:rPr>
-      </w:pPr>
-      <w:r>
-        <w:rPr>
-          <w:rFonts w:ascii="Times New Roman" w:hAnsi="Times New Roman" w:cs="Times New Roman"/>
-          <w:sz w:val="24"/>
-          <w:szCs w:val="32"/>
+          <w:szCs w:val="24"/>
+        </w:rPr>
+      </w:pPr>
+      <w:r>
+        <w:rPr>
+          <w:rFonts w:ascii="Times New Roman" w:hAnsi="Times New Roman" w:cs="Times New Roman"/>
+          <w:sz w:val="24"/>
+          <w:szCs w:val="24"/>
         </w:rPr>
         <w:t>Approximates human body temperature, which is a critical physiological threshold for many microorganisms.</w:t>
       </w:r>
@@ -486,14 +500,14 @@
         <w:rPr>
           <w:rFonts w:ascii="Times New Roman" w:hAnsi="Times New Roman" w:cs="Times New Roman"/>
           <w:sz w:val="24"/>
-          <w:szCs w:val="32"/>
-        </w:rPr>
-      </w:pPr>
-      <w:r>
-        <w:rPr>
-          <w:rFonts w:ascii="Times New Roman" w:hAnsi="Times New Roman" w:cs="Times New Roman"/>
-          <w:sz w:val="24"/>
-          <w:szCs w:val="32"/>
+          <w:szCs w:val="24"/>
+        </w:rPr>
+      </w:pPr>
+      <w:r>
+        <w:rPr>
+          <w:rFonts w:ascii="Times New Roman" w:hAnsi="Times New Roman" w:cs="Times New Roman"/>
+          <w:sz w:val="24"/>
+          <w:szCs w:val="24"/>
         </w:rPr>
         <w:t>Many spoilage bacteria and fungi have optimal growth around 35-37°C.</w:t>
       </w:r>
@@ -508,14 +522,14 @@
         <w:rPr>
           <w:rFonts w:ascii="Times New Roman" w:hAnsi="Times New Roman" w:cs="Times New Roman"/>
           <w:sz w:val="24"/>
-          <w:szCs w:val="32"/>
-        </w:rPr>
-      </w:pPr>
-      <w:r>
-        <w:rPr>
-          <w:rFonts w:ascii="Times New Roman" w:hAnsi="Times New Roman" w:cs="Times New Roman"/>
-          <w:sz w:val="24"/>
-          <w:szCs w:val="32"/>
+          <w:szCs w:val="24"/>
+        </w:rPr>
+      </w:pPr>
+      <w:r>
+        <w:rPr>
+          <w:rFonts w:ascii="Times New Roman" w:hAnsi="Times New Roman" w:cs="Times New Roman"/>
+          <w:sz w:val="24"/>
+          <w:szCs w:val="24"/>
         </w:rPr>
         <w:t>Represents a temperature ceiling commonly encountered in non-refrigerated transport and storage.</w:t>
       </w:r>
@@ -524,13 +538,17 @@
       <w:pPr>
         <w:rPr>
           <w:rFonts w:ascii="Times New Roman" w:hAnsi="Times New Roman" w:cs="Times New Roman"/>
-        </w:rPr>
-      </w:pPr>
-      <w:r>
-        <w:rPr>
-          <w:rFonts w:ascii="Times New Roman" w:hAnsi="Times New Roman" w:cs="Times New Roman"/>
-          <w:b/>
-          <w:bCs/>
+          <w:sz w:val="24"/>
+          <w:szCs w:val="24"/>
+        </w:rPr>
+      </w:pPr>
+      <w:r>
+        <w:rPr>
+          <w:rFonts w:ascii="Times New Roman" w:hAnsi="Times New Roman" w:cs="Times New Roman"/>
+          <w:b/>
+          <w:bCs/>
+          <w:sz w:val="24"/>
+          <w:szCs w:val="24"/>
         </w:rPr>
         <w:t>Agricultural Relevance</w:t>
       </w:r>
@@ -562,14 +580,14 @@
         <w:rPr>
           <w:rFonts w:ascii="Times New Roman" w:hAnsi="Times New Roman" w:cs="Times New Roman"/>
           <w:sz w:val="24"/>
-          <w:szCs w:val="32"/>
-        </w:rPr>
-      </w:pPr>
-      <w:r>
-        <w:rPr>
-          <w:rFonts w:ascii="Times New Roman" w:hAnsi="Times New Roman" w:cs="Times New Roman"/>
-          <w:sz w:val="24"/>
-          <w:szCs w:val="32"/>
+          <w:szCs w:val="24"/>
+        </w:rPr>
+      </w:pPr>
+      <w:r>
+        <w:rPr>
+          <w:rFonts w:ascii="Times New Roman" w:hAnsi="Times New Roman" w:cs="Times New Roman"/>
+          <w:sz w:val="24"/>
+          <w:szCs w:val="24"/>
         </w:rPr>
         <w:t>Post-harvest conditions across different Indian seasons</w:t>
       </w:r>
@@ -584,14 +602,14 @@
         <w:rPr>
           <w:rFonts w:ascii="Times New Roman" w:hAnsi="Times New Roman" w:cs="Times New Roman"/>
           <w:sz w:val="24"/>
-          <w:szCs w:val="32"/>
-        </w:rPr>
-      </w:pPr>
-      <w:r>
-        <w:rPr>
-          <w:rFonts w:ascii="Times New Roman" w:hAnsi="Times New Roman" w:cs="Times New Roman"/>
-          <w:sz w:val="24"/>
-          <w:szCs w:val="32"/>
+          <w:szCs w:val="24"/>
+        </w:rPr>
+      </w:pPr>
+      <w:r>
+        <w:rPr>
+          <w:rFonts w:ascii="Times New Roman" w:hAnsi="Times New Roman" w:cs="Times New Roman"/>
+          <w:sz w:val="24"/>
+          <w:szCs w:val="24"/>
         </w:rPr>
         <w:t>Field-to-market temperature exposures</w:t>
       </w:r>
@@ -606,14 +624,14 @@
         <w:rPr>
           <w:rFonts w:ascii="Times New Roman" w:hAnsi="Times New Roman" w:cs="Times New Roman"/>
           <w:sz w:val="24"/>
-          <w:szCs w:val="32"/>
-        </w:rPr>
-      </w:pPr>
-      <w:r>
-        <w:rPr>
-          <w:rFonts w:ascii="Times New Roman" w:hAnsi="Times New Roman" w:cs="Times New Roman"/>
-          <w:sz w:val="24"/>
-          <w:szCs w:val="32"/>
+          <w:szCs w:val="24"/>
+        </w:rPr>
+      </w:pPr>
+      <w:r>
+        <w:rPr>
+          <w:rFonts w:ascii="Times New Roman" w:hAnsi="Times New Roman" w:cs="Times New Roman"/>
+          <w:sz w:val="24"/>
+          <w:szCs w:val="24"/>
         </w:rPr>
         <w:t>Non-refrigerated transportation conditions</w:t>
       </w:r>
@@ -628,14 +646,14 @@
         <w:rPr>
           <w:rFonts w:ascii="Times New Roman" w:hAnsi="Times New Roman" w:cs="Times New Roman"/>
           <w:sz w:val="24"/>
-          <w:szCs w:val="32"/>
-        </w:rPr>
-      </w:pPr>
-      <w:r>
-        <w:rPr>
-          <w:rFonts w:ascii="Times New Roman" w:hAnsi="Times New Roman" w:cs="Times New Roman"/>
-          <w:sz w:val="24"/>
-          <w:szCs w:val="32"/>
+          <w:szCs w:val="24"/>
+        </w:rPr>
+      </w:pPr>
+      <w:r>
+        <w:rPr>
+          <w:rFonts w:ascii="Times New Roman" w:hAnsi="Times New Roman" w:cs="Times New Roman"/>
+          <w:sz w:val="24"/>
+          <w:szCs w:val="24"/>
         </w:rPr>
         <w:t>Typical storage facilities in rural and urban markets</w:t>
       </w:r>
@@ -646,13 +664,17 @@
           <w:rFonts w:ascii="Times New Roman" w:hAnsi="Times New Roman" w:cs="Times New Roman"/>
           <w:b/>
           <w:bCs/>
-        </w:rPr>
-      </w:pPr>
-      <w:r>
-        <w:rPr>
-          <w:rFonts w:ascii="Times New Roman" w:hAnsi="Times New Roman" w:cs="Times New Roman"/>
-          <w:b/>
-          <w:bCs/>
+          <w:sz w:val="24"/>
+          <w:szCs w:val="24"/>
+        </w:rPr>
+      </w:pPr>
+      <w:r>
+        <w:rPr>
+          <w:rFonts w:ascii="Times New Roman" w:hAnsi="Times New Roman" w:cs="Times New Roman"/>
+          <w:b/>
+          <w:bCs/>
+          <w:sz w:val="24"/>
+          <w:szCs w:val="24"/>
         </w:rPr>
         <w:t>Statistical Considerations</w:t>
       </w:r>
@@ -669,14 +691,14 @@
           <w:b/>
           <w:bCs/>
           <w:sz w:val="24"/>
-          <w:szCs w:val="32"/>
-        </w:rPr>
-      </w:pPr>
-      <w:r>
-        <w:rPr>
-          <w:rFonts w:ascii="Times New Roman" w:hAnsi="Times New Roman" w:cs="Times New Roman"/>
-          <w:sz w:val="24"/>
-          <w:szCs w:val="32"/>
+          <w:szCs w:val="24"/>
+        </w:rPr>
+      </w:pPr>
+      <w:r>
+        <w:rPr>
+          <w:rFonts w:ascii="Times New Roman" w:hAnsi="Times New Roman" w:cs="Times New Roman"/>
+          <w:sz w:val="24"/>
+          <w:szCs w:val="24"/>
         </w:rPr>
         <w:t>Ensures adequate coverage of the entire temperature spectrum for model training.</w:t>
       </w:r>
@@ -693,14 +715,14 @@
           <w:b/>
           <w:bCs/>
           <w:sz w:val="24"/>
-          <w:szCs w:val="32"/>
-        </w:rPr>
-      </w:pPr>
-      <w:r>
-        <w:rPr>
-          <w:rFonts w:ascii="Times New Roman" w:hAnsi="Times New Roman" w:cs="Times New Roman"/>
-          <w:sz w:val="24"/>
-          <w:szCs w:val="32"/>
+          <w:szCs w:val="24"/>
+        </w:rPr>
+      </w:pPr>
+      <w:r>
+        <w:rPr>
+          <w:rFonts w:ascii="Times New Roman" w:hAnsi="Times New Roman" w:cs="Times New Roman"/>
+          <w:sz w:val="24"/>
+          <w:szCs w:val="24"/>
         </w:rPr>
         <w:t>Provides sufficient variation to model the temperature thresholds (25°C and 30°C) used in risk calculations.</w:t>
       </w:r>
@@ -717,14 +739,14 @@
           <w:b/>
           <w:bCs/>
           <w:sz w:val="24"/>
-          <w:szCs w:val="32"/>
-        </w:rPr>
-      </w:pPr>
-      <w:r>
-        <w:rPr>
-          <w:rFonts w:ascii="Times New Roman" w:hAnsi="Times New Roman" w:cs="Times New Roman"/>
-          <w:sz w:val="24"/>
-          <w:szCs w:val="32"/>
+          <w:szCs w:val="24"/>
+        </w:rPr>
+      </w:pPr>
+      <w:r>
+        <w:rPr>
+          <w:rFonts w:ascii="Times New Roman" w:hAnsi="Times New Roman" w:cs="Times New Roman"/>
+          <w:sz w:val="24"/>
+          <w:szCs w:val="24"/>
         </w:rPr>
         <w:lastRenderedPageBreak/>
         <w:t>Allows the model to learn the non-linear relationship between temperature and spoilage risk.</w:t>
@@ -736,8 +758,8 @@
           <w:rFonts w:ascii="Times New Roman" w:hAnsi="Times New Roman" w:cs="Times New Roman"/>
           <w:b/>
           <w:bCs/>
-          <w:sz w:val="28"/>
-          <w:szCs w:val="28"/>
+          <w:sz w:val="24"/>
+          <w:szCs w:val="24"/>
         </w:rPr>
       </w:pPr>
       <w:r>
@@ -805,13 +827,17 @@
           <w:rFonts w:ascii="Times New Roman" w:hAnsi="Times New Roman" w:cs="Times New Roman"/>
           <w:b/>
           <w:bCs/>
-        </w:rPr>
-      </w:pPr>
-      <w:r>
-        <w:rPr>
-          <w:rFonts w:ascii="Times New Roman" w:hAnsi="Times New Roman" w:cs="Times New Roman"/>
-          <w:b/>
-          <w:bCs/>
+          <w:sz w:val="24"/>
+          <w:szCs w:val="24"/>
+        </w:rPr>
+      </w:pPr>
+      <w:r>
+        <w:rPr>
+          <w:rFonts w:ascii="Times New Roman" w:hAnsi="Times New Roman" w:cs="Times New Roman"/>
+          <w:b/>
+          <w:bCs/>
+          <w:sz w:val="24"/>
+          <w:szCs w:val="24"/>
         </w:rPr>
         <w:t>Significance of the 0.1 Coefficient</w:t>
       </w:r>
@@ -1399,30 +1425,24 @@
           <w:sz w:val="24"/>
           <w:szCs w:val="24"/>
         </w:rPr>
-        <w:t>The lower magnitude of this coefficient compared to the high temperature penalty (0.1) creates a model that realistically captures how temperature affects food spoilage in real-world conditions</w:t>
-      </w:r>
-      <w:r>
-        <w:rPr>
-          <w:rFonts w:ascii="Times New Roman" w:hAnsi="Times New Roman" w:cs="Times New Roman"/>
-          <w:sz w:val="24"/>
-          <w:szCs w:val="24"/>
-        </w:rPr>
-        <w:t>.</w:t>
-      </w:r>
-    </w:p>
-    <w:p>
-      <w:pPr>
-        <w:rPr>
-          <w:rFonts w:ascii="Times New Roman" w:hAnsi="Times New Roman" w:cs="Times New Roman"/>
-          <w:sz w:val="24"/>
-          <w:szCs w:val="24"/>
-        </w:rPr>
-      </w:pPr>
-    </w:p>
-    <w:p>
-      <w:pPr>
-        <w:rPr>
-          <w:rFonts w:ascii="Times New Roman" w:hAnsi="Times New Roman" w:cs="Times New Roman"/>
+        <w:t>The lower magnitude of this coefficient compared to the high temperature penalty (0.1) creates a model that realistically captures how temperature affects food spoilage in real-world conditions.</w:t>
+      </w:r>
+    </w:p>
+    <w:p>
+      <w:pPr>
+        <w:rPr>
+          <w:rFonts w:ascii="Times New Roman" w:hAnsi="Times New Roman" w:cs="Times New Roman"/>
+          <w:sz w:val="24"/>
+          <w:szCs w:val="24"/>
+        </w:rPr>
+      </w:pPr>
+    </w:p>
+    <w:p>
+      <w:pPr>
+        <w:rPr>
+          <w:rFonts w:ascii="Times New Roman" w:hAnsi="Times New Roman" w:cs="Times New Roman"/>
+          <w:sz w:val="24"/>
+          <w:szCs w:val="24"/>
         </w:rPr>
       </w:pPr>
       <w:r>
@@ -1522,15 +1542,7 @@
           <w:sz w:val="24"/>
           <w:szCs w:val="24"/>
         </w:rPr>
-        <w:t>The humidity ranges in the spoilage risk model (60-75% as the "safe zone") were selected based on several key agricultural and food preservation principles</w:t>
-      </w:r>
-      <w:r>
-        <w:rPr>
-          <w:rFonts w:ascii="Times New Roman" w:hAnsi="Times New Roman" w:cs="Times New Roman"/>
-          <w:sz w:val="24"/>
-          <w:szCs w:val="24"/>
-        </w:rPr>
-        <w:t>:</w:t>
+        <w:t>The humidity ranges in the spoilage risk model (60-75% as the "safe zone") were selected based on several key agricultural and food preservation principles:</w:t>
       </w:r>
     </w:p>
     <w:p>
@@ -9415,7 +9427,15 @@
         </w:tc>
       </w:tr>
     </w:tbl>
-    <w:p/>
+    <w:p>
+      <w:pPr>
+        <w:rPr>
+          <w:rFonts w:ascii="Times New Roman" w:hAnsi="Times New Roman" w:cs="Times New Roman"/>
+          <w:sz w:val="24"/>
+          <w:szCs w:val="24"/>
+        </w:rPr>
+      </w:pPr>
+    </w:p>
     <w:p>
       <w:pPr>
         <w:rPr>
@@ -9457,23 +9477,22 @@
     <w:p>
       <w:pPr>
         <w:rPr>
-          <w:b/>
-          <w:bCs/>
-        </w:rPr>
-      </w:pPr>
-      <w:r>
-        <w:rPr>
-          <w:b/>
-          <w:bCs/>
-        </w:rPr>
-        <w:t>Temperature Impact</w:t>
-      </w:r>
-      <w:r>
-        <w:rPr>
-          <w:b/>
-          <w:bCs/>
-        </w:rPr>
-        <w:t xml:space="preserve"> [1]</w:t>
+          <w:rFonts w:ascii="Times New Roman" w:hAnsi="Times New Roman" w:cs="Times New Roman"/>
+          <w:b/>
+          <w:bCs/>
+          <w:sz w:val="24"/>
+          <w:szCs w:val="24"/>
+        </w:rPr>
+      </w:pPr>
+      <w:r>
+        <w:rPr>
+          <w:rFonts w:ascii="Times New Roman" w:hAnsi="Times New Roman" w:cs="Times New Roman"/>
+          <w:b/>
+          <w:bCs/>
+          <w:sz w:val="24"/>
+          <w:szCs w:val="24"/>
+        </w:rPr>
+        <w:t>Temperature Impact [1]</w:t>
       </w:r>
     </w:p>
     <w:p>
@@ -10418,15 +10437,7 @@
           <w:sz w:val="24"/>
           <w:szCs w:val="24"/>
         </w:rPr>
-        <w:t>These references collectively form the scientific foundation for the risk coefficients and thresholds implemented in the enhanced spoilage prediction model</w:t>
-      </w:r>
-      <w:r>
-        <w:rPr>
-          <w:rFonts w:ascii="Times New Roman" w:hAnsi="Times New Roman" w:cs="Times New Roman"/>
-          <w:sz w:val="24"/>
-          <w:szCs w:val="24"/>
-        </w:rPr>
-        <w:t>.</w:t>
+        <w:t>These references collectively form the scientific foundation for the risk coefficients and thresholds implemented in the enhanced spoilage prediction model.</w:t>
       </w:r>
     </w:p>
     <w:sectPr>

</xml_diff>